<commit_message>
wrote Pastorals worksheet #2
</commit_message>
<xml_diff>
--- a/Pastoral Epistles/02 1Tim 1.1-11 Worksheet.docx
+++ b/Pastoral Epistles/02 1Tim 1.1-11 Worksheet.docx
@@ -30,8 +30,6 @@
         </w:rPr>
         <w:t>#</w:t>
       </w:r>
-      <w:bookmarkStart w:id="0" w:name="_GoBack"/>
-      <w:bookmarkEnd w:id="0"/>
       <w:r>
         <w:rPr>
           <w:rFonts w:ascii="Gentium Book Basic" w:hAnsi="Gentium Book Basic" w:cs="Times New Roman"/>
@@ -50,6 +48,7 @@
         </w:rPr>
         <w:t xml:space="preserve">: </w:t>
       </w:r>
+      <w:proofErr w:type="gramStart"/>
       <w:r>
         <w:rPr>
           <w:rFonts w:ascii="Gentium Book Basic" w:hAnsi="Gentium Book Basic" w:cs="Times New Roman"/>
@@ -68,6 +67,7 @@
         </w:rPr>
         <w:t>Timothy</w:t>
       </w:r>
+      <w:proofErr w:type="gramEnd"/>
       <w:r>
         <w:rPr>
           <w:rFonts w:ascii="Gentium Book Basic" w:hAnsi="Gentium Book Basic" w:cs="Times New Roman"/>
@@ -172,6 +172,7 @@
           <w:vertAlign w:val="superscript"/>
         </w:rPr>
       </w:pPr>
+      <w:proofErr w:type="gramStart"/>
       <w:r>
         <w:rPr>
           <w:rFonts w:ascii="Gentium Book Basic" w:hAnsi="Gentium Book Basic"/>
@@ -198,6 +199,7 @@
         </w:rPr>
         <w:t>peace from God our Father and Jesus Christ our Lord.</w:t>
       </w:r>
+      <w:proofErr w:type="gramEnd"/>
       <w:r>
         <w:rPr>
           <w:rFonts w:ascii="Gentium Book Basic" w:hAnsi="Gentium Book Basic"/>
@@ -234,7 +236,39 @@
           <w:sz w:val="24"/>
           <w:szCs w:val="24"/>
         </w:rPr>
-        <w:t>As I urged you when I went into Macedonia-- remain in Ephesus that you may charge some that they teach no other doctrine,</w:t>
+        <w:t>As I urged y</w:t>
+      </w:r>
+      <w:r>
+        <w:rPr>
+          <w:rFonts w:ascii="Gentium Book Basic" w:hAnsi="Gentium Book Basic"/>
+          <w:sz w:val="24"/>
+          <w:szCs w:val="24"/>
+        </w:rPr>
+        <w:t>ou when I went into Macedonia—</w:t>
+      </w:r>
+      <w:r>
+        <w:rPr>
+          <w:rFonts w:ascii="Gentium Book Basic" w:hAnsi="Gentium Book Basic"/>
+          <w:sz w:val="24"/>
+          <w:szCs w:val="24"/>
+        </w:rPr>
+        <w:t>remain</w:t>
+      </w:r>
+      <w:r>
+        <w:rPr>
+          <w:rFonts w:ascii="Gentium Book Basic" w:hAnsi="Gentium Book Basic"/>
+          <w:sz w:val="24"/>
+          <w:szCs w:val="24"/>
+        </w:rPr>
+        <w:t xml:space="preserve"> </w:t>
+      </w:r>
+      <w:r>
+        <w:rPr>
+          <w:rFonts w:ascii="Gentium Book Basic" w:hAnsi="Gentium Book Basic"/>
+          <w:sz w:val="24"/>
+          <w:szCs w:val="24"/>
+        </w:rPr>
+        <w:t>in Ephesus that you may charge some that they teach no other doctrine,</w:t>
       </w:r>
       <w:r>
         <w:rPr>
@@ -338,7 +372,25 @@
           <w:sz w:val="24"/>
           <w:szCs w:val="24"/>
         </w:rPr>
-        <w:t>desiring to be teachers of the law, understanding neither what they say nor the things which they affirm.</w:t>
+        <w:t xml:space="preserve">desiring to be teachers of the law, understanding neither what they say nor </w:t>
+      </w:r>
+      <w:proofErr w:type="gramStart"/>
+      <w:r>
+        <w:rPr>
+          <w:rFonts w:ascii="Gentium Book Basic" w:hAnsi="Gentium Book Basic"/>
+          <w:sz w:val="24"/>
+          <w:szCs w:val="24"/>
+        </w:rPr>
+        <w:t>the</w:t>
+      </w:r>
+      <w:proofErr w:type="gramEnd"/>
+      <w:r>
+        <w:rPr>
+          <w:rFonts w:ascii="Gentium Book Basic" w:hAnsi="Gentium Book Basic"/>
+          <w:sz w:val="24"/>
+          <w:szCs w:val="24"/>
+        </w:rPr>
+        <w:t xml:space="preserve"> things which they affirm.</w:t>
       </w:r>
       <w:r>
         <w:rPr>
@@ -550,6 +602,9 @@
       <w:pPr>
         <w:pStyle w:val="Question"/>
       </w:pPr>
+      <w:r>
+        <w:t>Why might it be important for Paul to mention his commission as an apostle “by the commandment of God… and the Lord Jesus Christ” in this letter (v. 1)?</w:t>
+      </w:r>
     </w:p>
     <w:p>
       <w:pPr>
@@ -570,6 +625,9 @@
       <w:pPr>
         <w:pStyle w:val="Question"/>
       </w:pPr>
+      <w:r>
+        <w:t>In what sense is God “our Savior” and Christ “our hope” (v. 1)?</w:t>
+      </w:r>
     </w:p>
     <w:p>
       <w:pPr>
@@ -590,6 +648,9 @@
       <w:pPr>
         <w:pStyle w:val="Question"/>
       </w:pPr>
+      <w:r>
+        <w:t>What does Paul insist that teachers of “other doctrine” and “fables and endless genealogies” produce in their hearers (v. 3–4)?</w:t>
+      </w:r>
     </w:p>
     <w:p>
       <w:pPr>
@@ -610,6 +671,9 @@
       <w:pPr>
         <w:pStyle w:val="Question"/>
       </w:pPr>
+      <w:r>
+        <w:t>What does Paul describe as the result of teaching “the commandment” (v. 5)? Based on the context, what is “the commandment”?</w:t>
+      </w:r>
     </w:p>
     <w:p>
       <w:pPr>
@@ -631,6 +695,14 @@
         <w:pStyle w:val="Question"/>
         <w:jc w:val="both"/>
       </w:pPr>
+      <w:r>
+        <w:t>Wh</w:t>
+      </w:r>
+      <w:bookmarkStart w:id="0" w:name="_GoBack"/>
+      <w:bookmarkEnd w:id="0"/>
+      <w:r>
+        <w:t>at is “the law” described in v. 8, and how does one “use it lawfully”?</w:t>
+      </w:r>
     </w:p>
     <w:p>
       <w:pPr>
@@ -651,6 +723,9 @@
       <w:pPr>
         <w:pStyle w:val="Question"/>
       </w:pPr>
+      <w:r>
+        <w:t>What is the function of the law for “the lawless and insubordinate” (v. 9ff)?</w:t>
+      </w:r>
     </w:p>
     <w:p>
       <w:pPr>
@@ -671,6 +746,9 @@
       <w:pPr>
         <w:pStyle w:val="Question"/>
       </w:pPr>
+      <w:r>
+        <w:t>How does Paul define “sound doctrine” (v. 10)? What serves as the standard for determining whether a teaching is sound or unsound?</w:t>
+      </w:r>
     </w:p>
     <w:p>
       <w:pPr>
@@ -691,6 +769,15 @@
       <w:pPr>
         <w:pStyle w:val="Question"/>
       </w:pPr>
+      <w:r>
+        <w:t>What is the “glorious gospel of the blessed God</w:t>
+      </w:r>
+      <w:r>
+        <w:t>,</w:t>
+      </w:r>
+      <w:r>
+        <w:t>” and why does Paul describe it this way (v. 11)?</w:t>
+      </w:r>
     </w:p>
     <w:p>
       <w:pPr>
@@ -4576,7 +4663,7 @@
 </file>
 
 <file path=customXml/itemProps1.xml><?xml version="1.0" encoding="utf-8"?>
-<ds:datastoreItem xmlns:ds="http://schemas.openxmlformats.org/officeDocument/2006/customXml" ds:itemID="{6BB49849-A69D-48EA-A1E1-A23101DB82D0}">
+<ds:datastoreItem xmlns:ds="http://schemas.openxmlformats.org/officeDocument/2006/customXml" ds:itemID="{5EC44867-4D4F-4272-92B2-A6B2383F2AC0}">
   <ds:schemaRefs>
     <ds:schemaRef ds:uri="http://schemas.openxmlformats.org/officeDocument/2006/bibliography"/>
   </ds:schemaRefs>

</xml_diff>